<commit_message>
Cambios en la rama1 pero no en master
</commit_message>
<xml_diff>
--- a/Archivo nuevo.docx
+++ b/Archivo nuevo.docx
@@ -8,9 +8,34 @@
       </w:r>
     </w:p>
     <w:p>
+      <w:proofErr w:type="spellStart"/>
       <w:r>
-        <w:t>dfsfd</w:t>
+        <w:t>D</w:t>
       </w:r>
+      <w:r>
+        <w:t>fsfd</w:t>
+      </w:r>
+      <w:proofErr w:type="spellEnd"/>
+    </w:p>
+    <w:p>
+      <w:r>
+        <w:t xml:space="preserve">Cambio para ver con </w:t>
+      </w:r>
+      <w:proofErr w:type="spellStart"/>
+      <w:r>
+        <w:t>git</w:t>
+      </w:r>
+      <w:proofErr w:type="spellEnd"/>
+      <w:r>
+        <w:t xml:space="preserve"> </w:t>
+      </w:r>
+      <w:proofErr w:type="spellStart"/>
+      <w:r>
+        <w:t>diff</w:t>
+      </w:r>
+      <w:proofErr w:type="spellEnd"/>
+    </w:p>
+    <w:p>
       <w:bookmarkStart w:id="0" w:name="_GoBack"/>
       <w:bookmarkEnd w:id="0"/>
     </w:p>

</xml_diff>